<commit_message>
Bugfix Fabi v2.0: left click never released Update Lipsy packing list
</commit_message>
<xml_diff>
--- a/CIMs/Lipmouse_CIM/doc/PackingList.docx
+++ b/CIMs/Lipmouse_CIM/doc/PackingList.docx
@@ -181,7 +181,7 @@
                 <w:lang w:val="de-AT" w:eastAsia="de-AT"/>
               </w:rPr>
               <w:drawing>
-                <wp:inline distT="0" distB="0" distL="0" distR="0" wp14:anchorId="359438FB" wp14:editId="125ACF1A">
+                <wp:inline distT="0" distB="0" distL="0" distR="0" wp14:anchorId="37CF0378" wp14:editId="1BC4DF8C">
                   <wp:extent cx="2265925" cy="1506931"/>
                   <wp:effectExtent l="0" t="0" r="1270" b="0"/>
                   <wp:docPr id="4" name="Grafik 4" descr="E:\lipsy\drawing-11.png"/>
@@ -237,7 +237,7 @@
                 <w:lang w:val="de-AT" w:eastAsia="de-AT"/>
               </w:rPr>
               <w:drawing>
-                <wp:inline distT="0" distB="0" distL="0" distR="0" wp14:anchorId="40C7CAB9" wp14:editId="4BB8F07A">
+                <wp:inline distT="0" distB="0" distL="0" distR="0" wp14:anchorId="6AC0C63D" wp14:editId="0081FDD6">
                   <wp:extent cx="1058723" cy="1141171"/>
                   <wp:effectExtent l="0" t="0" r="8255" b="1905"/>
                   <wp:docPr id="7" name="Grafik 7" descr="E:\lipsy\drawing-12.png"/>
@@ -1442,7 +1442,7 @@
                 <w:lang w:val="de-AT" w:eastAsia="de-AT"/>
               </w:rPr>
               <w:drawing>
-                <wp:inline distT="0" distB="0" distL="0" distR="0">
+                <wp:inline distT="0" distB="0" distL="0" distR="0" wp14:anchorId="15F3AEE5" wp14:editId="40894ADA">
                   <wp:extent cx="3659879" cy="1755648"/>
                   <wp:effectExtent l="0" t="0" r="0" b="0"/>
                   <wp:docPr id="1" name="Grafik 1" descr="E:\lipsy\drawing-2.png"/>
@@ -2075,8 +2075,6 @@
             </w:pPr>
           </w:p>
         </w:tc>
-        <w:bookmarkStart w:id="0" w:name="_GoBack"/>
-        <w:bookmarkEnd w:id="0"/>
       </w:tr>
       <w:tr>
         <w:tc>
@@ -2797,7 +2795,7 @@
                 <w:lang w:val="de-AT" w:eastAsia="de-AT"/>
               </w:rPr>
               <w:drawing>
-                <wp:inline distT="0" distB="0" distL="0" distR="0" wp14:anchorId="73283F4D" wp14:editId="6A116288">
+                <wp:inline distT="0" distB="0" distL="0" distR="0" wp14:anchorId="0792A3EA" wp14:editId="1FA6FFD5">
                   <wp:extent cx="2955340" cy="1279594"/>
                   <wp:effectExtent l="0" t="0" r="0" b="0"/>
                   <wp:docPr id="9" name="Grafik 9" descr="E:\lipsy\drawing-3.png"/>
@@ -3408,18 +3406,156 @@
                 <w:szCs w:val="16"/>
                 <w:lang w:val="en-GB"/>
               </w:rPr>
-              <w:t xml:space="preserve">4x FSR </w:t>
-            </w:r>
-            <w:proofErr w:type="spellStart"/>
-            <w:r>
-              <w:rPr>
-                <w:sz w:val="16"/>
-                <w:szCs w:val="16"/>
-                <w:lang w:val="en-GB"/>
-              </w:rPr>
-              <w:t>sensorss</w:t>
-            </w:r>
-            <w:proofErr w:type="spellEnd"/>
+              <w:t>4x FSR sensors</w:t>
+            </w:r>
+            <w:bookmarkStart w:id="0" w:name="_GoBack"/>
+            <w:bookmarkEnd w:id="0"/>
+          </w:p>
+        </w:tc>
+        <w:tc>
+          <w:tcPr>
+            <w:tcW w:w="142" w:type="pct"/>
+          </w:tcPr>
+          <w:p>
+            <w:pPr>
+              <w:rPr>
+                <w:lang w:val="en-GB"/>
+              </w:rPr>
+            </w:pPr>
+          </w:p>
+        </w:tc>
+      </w:tr>
+      <w:tr>
+        <w:tc>
+          <w:tcPr>
+            <w:tcW w:w="3083" w:type="pct"/>
+            <w:vMerge/>
+          </w:tcPr>
+          <w:p>
+            <w:pPr>
+              <w:rPr>
+                <w:sz w:val="16"/>
+                <w:szCs w:val="16"/>
+                <w:lang w:val="en-GB"/>
+              </w:rPr>
+            </w:pPr>
+          </w:p>
+        </w:tc>
+        <w:tc>
+          <w:tcPr>
+            <w:tcW w:w="281" w:type="pct"/>
+          </w:tcPr>
+          <w:p>
+            <w:pPr>
+              <w:rPr>
+                <w:sz w:val="16"/>
+                <w:szCs w:val="16"/>
+                <w:lang w:val="en-GB"/>
+              </w:rPr>
+            </w:pPr>
+            <w:r>
+              <w:rPr>
+                <w:sz w:val="16"/>
+                <w:szCs w:val="16"/>
+                <w:lang w:val="en-GB"/>
+              </w:rPr>
+              <w:t>--</w:t>
+            </w:r>
+          </w:p>
+        </w:tc>
+        <w:tc>
+          <w:tcPr>
+            <w:tcW w:w="1494" w:type="pct"/>
+          </w:tcPr>
+          <w:p>
+            <w:pPr>
+              <w:rPr>
+                <w:sz w:val="16"/>
+                <w:szCs w:val="16"/>
+                <w:lang w:val="en-GB"/>
+              </w:rPr>
+            </w:pPr>
+            <w:r>
+              <w:rPr>
+                <w:sz w:val="16"/>
+                <w:szCs w:val="16"/>
+                <w:lang w:val="en-GB"/>
+              </w:rPr>
+              <w:t>4x rubber pads</w:t>
+            </w:r>
+          </w:p>
+        </w:tc>
+        <w:tc>
+          <w:tcPr>
+            <w:tcW w:w="142" w:type="pct"/>
+          </w:tcPr>
+          <w:p>
+            <w:pPr>
+              <w:rPr>
+                <w:lang w:val="en-GB"/>
+              </w:rPr>
+            </w:pPr>
+          </w:p>
+        </w:tc>
+      </w:tr>
+      <w:tr>
+        <w:tc>
+          <w:tcPr>
+            <w:tcW w:w="3083" w:type="pct"/>
+            <w:vMerge/>
+          </w:tcPr>
+          <w:p>
+            <w:pPr>
+              <w:rPr>
+                <w:sz w:val="16"/>
+                <w:szCs w:val="16"/>
+                <w:lang w:val="en-GB"/>
+              </w:rPr>
+            </w:pPr>
+          </w:p>
+        </w:tc>
+        <w:tc>
+          <w:tcPr>
+            <w:tcW w:w="281" w:type="pct"/>
+          </w:tcPr>
+          <w:p>
+            <w:pPr>
+              <w:rPr>
+                <w:sz w:val="16"/>
+                <w:szCs w:val="16"/>
+                <w:lang w:val="en-GB"/>
+              </w:rPr>
+            </w:pPr>
+            <w:r>
+              <w:rPr>
+                <w:sz w:val="16"/>
+                <w:szCs w:val="16"/>
+                <w:lang w:val="en-GB"/>
+              </w:rPr>
+              <w:t>--</w:t>
+            </w:r>
+          </w:p>
+        </w:tc>
+        <w:tc>
+          <w:tcPr>
+            <w:tcW w:w="1494" w:type="pct"/>
+          </w:tcPr>
+          <w:p>
+            <w:pPr>
+              <w:rPr>
+                <w:sz w:val="16"/>
+                <w:szCs w:val="16"/>
+                <w:lang w:val="en-GB"/>
+              </w:rPr>
+            </w:pPr>
+            <w:r>
+              <w:rPr>
+                <w:sz w:val="16"/>
+                <w:szCs w:val="16"/>
+                <w:lang w:val="en-GB"/>
+              </w:rPr>
+              <w:t>4x double-faced adhesive tape</w:t>
+            </w:r>
           </w:p>
         </w:tc>
         <w:tc>
@@ -3446,7 +3582,7 @@
     <w:sectPr>
       <w:headerReference w:type="default" r:id="rId13"/>
       <w:pgSz w:w="11906" w:h="16838"/>
-      <w:pgMar w:top="2552" w:right="1134" w:bottom="1134" w:left="1134" w:header="0" w:footer="709" w:gutter="0"/>
+      <w:pgMar w:top="1985" w:right="1134" w:bottom="1134" w:left="1134" w:header="0" w:footer="0" w:gutter="0"/>
       <w:cols w:space="708"/>
       <w:docGrid w:linePitch="360"/>
     </w:sectPr>
@@ -3501,18 +3637,18 @@
         <w:lang w:val="de-AT" w:eastAsia="de-AT"/>
       </w:rPr>
       <w:drawing>
-        <wp:anchor distT="0" distB="0" distL="114300" distR="114300" simplePos="0" relativeHeight="251659776" behindDoc="0" locked="0" layoutInCell="1" allowOverlap="1" wp14:anchorId="54FAC98C" wp14:editId="3412D5E1">
+        <wp:anchor distT="0" distB="0" distL="114300" distR="114300" simplePos="0" relativeHeight="251659776" behindDoc="0" locked="0" layoutInCell="1" allowOverlap="1" wp14:anchorId="2D8D8607" wp14:editId="295B791C">
           <wp:simplePos x="0" y="0"/>
           <wp:positionH relativeFrom="column">
             <wp:posOffset>-139065</wp:posOffset>
           </wp:positionH>
           <wp:positionV relativeFrom="paragraph">
-            <wp:posOffset>390525</wp:posOffset>
+            <wp:posOffset>393386</wp:posOffset>
           </wp:positionV>
           <wp:extent cx="1171575" cy="795271"/>
           <wp:effectExtent l="0" t="0" r="0" b="0"/>
           <wp:wrapNone/>
-          <wp:docPr id="5" name="Bild 5" descr="asterics_academy_logo_vd4"/>
+          <wp:docPr id="13" name="Bild 5" descr="asterics_academy_logo_vd4"/>
           <wp:cNvGraphicFramePr>
             <a:graphicFrameLocks xmlns:a="http://schemas.openxmlformats.org/drawingml/2006/main" noChangeAspect="1"/>
           </wp:cNvGraphicFramePr>
@@ -3541,7 +3677,7 @@
                 <pic:spPr bwMode="auto">
                   <a:xfrm>
                     <a:off x="0" y="0"/>
-                    <a:ext cx="1171096" cy="794946"/>
+                    <a:ext cx="1171575" cy="795271"/>
                   </a:xfrm>
                   <a:prstGeom prst="rect">
                     <a:avLst/>
@@ -3569,7 +3705,7 @@
         <w:lang w:val="de-AT" w:eastAsia="de-AT"/>
       </w:rPr>
       <w:drawing>
-        <wp:anchor distT="0" distB="0" distL="114300" distR="114300" simplePos="0" relativeHeight="251656704" behindDoc="0" locked="0" layoutInCell="1" allowOverlap="1">
+        <wp:anchor distT="0" distB="0" distL="114300" distR="114300" simplePos="0" relativeHeight="251656704" behindDoc="0" locked="0" layoutInCell="1" allowOverlap="1" wp14:anchorId="3541F459" wp14:editId="3E47D79E">
           <wp:simplePos x="0" y="0"/>
           <wp:positionH relativeFrom="column">
             <wp:posOffset>4142740</wp:posOffset>
@@ -3580,7 +3716,7 @@
           <wp:extent cx="2162810" cy="971550"/>
           <wp:effectExtent l="0" t="0" r="8890" b="0"/>
           <wp:wrapNone/>
-          <wp:docPr id="6" name="Bild 6" descr="Logo FTW"/>
+          <wp:docPr id="14" name="Bild 6" descr="Logo FTW"/>
           <wp:cNvGraphicFramePr>
             <a:graphicFrameLocks xmlns:a="http://schemas.openxmlformats.org/drawingml/2006/main" noChangeAspect="1"/>
           </wp:cNvGraphicFramePr>
@@ -5896,7 +6032,7 @@
 </file>
 
 <file path=customXml/itemProps1.xml><?xml version="1.0" encoding="utf-8"?>
-<ds:datastoreItem xmlns:ds="http://schemas.openxmlformats.org/officeDocument/2006/customXml" ds:itemID="{DE5260E4-2CE7-4043-B959-01E08F649FAB}">
+<ds:datastoreItem xmlns:ds="http://schemas.openxmlformats.org/officeDocument/2006/customXml" ds:itemID="{83BB6995-EA24-4C76-8E02-BECC90EF935C}">
   <ds:schemaRefs>
     <ds:schemaRef ds:uri="http://schemas.openxmlformats.org/officeDocument/2006/bibliography"/>
   </ds:schemaRefs>

</xml_diff>